<commit_message>
IT WORKS GOD DAMN !!!!!!!
</commit_message>
<xml_diff>
--- a/errors.docx
+++ b/errors.docx
@@ -60,6 +60,10 @@
     </w:p>
     <w:p>
       <w:r>
+        <w:rPr>
+          <w:noProof/>
+          <w:lang w:eastAsia="en-GB"/>
+        </w:rPr>
         <w:drawing>
           <wp:inline distT="0" distB="0" distL="0" distR="0" wp14:anchorId="0374EC1D" wp14:editId="06BDE9E5">
             <wp:extent cx="5731510" cy="1223010"/>
@@ -99,6 +103,10 @@
     </w:p>
     <w:p>
       <w:r>
+        <w:rPr>
+          <w:noProof/>
+          <w:lang w:eastAsia="en-GB"/>
+        </w:rPr>
         <w:drawing>
           <wp:inline distT="0" distB="0" distL="0" distR="0" wp14:anchorId="3CEF9E59" wp14:editId="4F9A9D97">
             <wp:extent cx="4782217" cy="1419423"/>
@@ -156,6 +164,11 @@
     </w:p>
     <w:p>
       <w:r>
+        <w:rPr>
+          <w:noProof/>
+          <w:lang w:eastAsia="en-GB"/>
+        </w:rPr>
+        <w:lastRenderedPageBreak/>
         <w:drawing>
           <wp:inline distT="0" distB="0" distL="0" distR="0" wp14:anchorId="1E59A064" wp14:editId="6F6AD499">
             <wp:extent cx="4448796" cy="2867425"/>
@@ -195,7 +208,100 @@
     </w:p>
     <w:p>
       <w:r>
-        <w:t>No event handle for mousebuttonup</w:t>
+        <w:t xml:space="preserve">No event handle for </w:t>
+      </w:r>
+      <w:proofErr w:type="spellStart"/>
+      <w:r>
+        <w:t>mousebuttonup</w:t>
+      </w:r>
+      <w:proofErr w:type="spellEnd"/>
+    </w:p>
+    <w:p>
+      <w:r>
+        <w:drawing>
+          <wp:inline distT="0" distB="0" distL="0" distR="0" wp14:anchorId="665673F6" wp14:editId="1DAB925D">
+            <wp:extent cx="4334480" cy="866896"/>
+            <wp:effectExtent l="0" t="0" r="9525" b="9525"/>
+            <wp:docPr id="4" name="Picture 4"/>
+            <wp:cNvGraphicFramePr>
+              <a:graphicFrameLocks xmlns:a="http://schemas.openxmlformats.org/drawingml/2006/main" noChangeAspect="1"/>
+            </wp:cNvGraphicFramePr>
+            <a:graphic xmlns:a="http://schemas.openxmlformats.org/drawingml/2006/main">
+              <a:graphicData uri="http://schemas.openxmlformats.org/drawingml/2006/picture">
+                <pic:pic xmlns:pic="http://schemas.openxmlformats.org/drawingml/2006/picture">
+                  <pic:nvPicPr>
+                    <pic:cNvPr id="1" name=""/>
+                    <pic:cNvPicPr/>
+                  </pic:nvPicPr>
+                  <pic:blipFill>
+                    <a:blip r:embed="rId8"/>
+                    <a:stretch>
+                      <a:fillRect/>
+                    </a:stretch>
+                  </pic:blipFill>
+                  <pic:spPr>
+                    <a:xfrm>
+                      <a:off x="0" y="0"/>
+                      <a:ext cx="4334480" cy="866896"/>
+                    </a:xfrm>
+                    <a:prstGeom prst="rect">
+                      <a:avLst/>
+                    </a:prstGeom>
+                  </pic:spPr>
+                </pic:pic>
+              </a:graphicData>
+            </a:graphic>
+          </wp:inline>
+        </w:drawing>
+      </w:r>
+    </w:p>
+    <w:p>
+      <w:r>
+        <w:t>Variables called outside their scope</w:t>
+      </w:r>
+    </w:p>
+    <w:p>
+      <w:r>
+        <w:drawing>
+          <wp:inline distT="0" distB="0" distL="0" distR="0" wp14:anchorId="494BF30A" wp14:editId="0BAAD8B3">
+            <wp:extent cx="5731510" cy="699135"/>
+            <wp:effectExtent l="0" t="0" r="2540" b="5715"/>
+            <wp:docPr id="5" name="Picture 5"/>
+            <wp:cNvGraphicFramePr>
+              <a:graphicFrameLocks xmlns:a="http://schemas.openxmlformats.org/drawingml/2006/main" noChangeAspect="1"/>
+            </wp:cNvGraphicFramePr>
+            <a:graphic xmlns:a="http://schemas.openxmlformats.org/drawingml/2006/main">
+              <a:graphicData uri="http://schemas.openxmlformats.org/drawingml/2006/picture">
+                <pic:pic xmlns:pic="http://schemas.openxmlformats.org/drawingml/2006/picture">
+                  <pic:nvPicPr>
+                    <pic:cNvPr id="1" name=""/>
+                    <pic:cNvPicPr/>
+                  </pic:nvPicPr>
+                  <pic:blipFill>
+                    <a:blip r:embed="rId9"/>
+                    <a:stretch>
+                      <a:fillRect/>
+                    </a:stretch>
+                  </pic:blipFill>
+                  <pic:spPr>
+                    <a:xfrm>
+                      <a:off x="0" y="0"/>
+                      <a:ext cx="5731510" cy="699135"/>
+                    </a:xfrm>
+                    <a:prstGeom prst="rect">
+                      <a:avLst/>
+                    </a:prstGeom>
+                  </pic:spPr>
+                </pic:pic>
+              </a:graphicData>
+            </a:graphic>
+          </wp:inline>
+        </w:drawing>
+      </w:r>
+    </w:p>
+    <w:p>
+      <w:r>
+        <w:t>Mutating a dictionary causes object to not be mutated</w:t>
       </w:r>
       <w:bookmarkStart w:id="0" w:name="_GoBack"/>
       <w:bookmarkEnd w:id="0"/>

</xml_diff>